<commit_message>
ISP implementation: Shape measurements.
</commit_message>
<xml_diff>
--- a/Daily Tasks/Day21_113203635_Kunal.docx
+++ b/Daily Tasks/Day21_113203635_Kunal.docx
@@ -480,6 +480,624 @@
     </w:p>
     <w:p/>
     <w:p/>
+    <w:p/>
+    <w:p/>
+    <w:p/>
+    <w:p/>
+    <w:p/>
+    <w:p>
+      <w:pPr>
+        <w:pStyle w:val="HTMLPreformatted"/>
+        <w:shd w:val="clear" w:color="auto" w:fill="1E1F22"/>
+        <w:rPr>
+          <w:color w:val="7A7E85"/>
+        </w:rPr>
+      </w:pPr>
+    </w:p>
+    <w:p>
+      <w:pPr>
+        <w:pStyle w:val="HTMLPreformatted"/>
+        <w:shd w:val="clear" w:color="auto" w:fill="1E1F22"/>
+        <w:rPr>
+          <w:color w:val="BCBEC4"/>
+        </w:rPr>
+      </w:pPr>
+      <w:r>
+        <w:rPr>
+          <w:color w:val="7A7E85"/>
+        </w:rPr>
+        <w:t>// Task003 and Task004: ISP implementation</w:t>
+      </w:r>
+      <w:r>
+        <w:rPr>
+          <w:color w:val="7A7E85"/>
+        </w:rPr>
+        <w:br/>
+      </w:r>
+      <w:r>
+        <w:rPr>
+          <w:color w:val="7A7E85"/>
+        </w:rPr>
+        <w:br/>
+      </w:r>
+      <w:r>
+        <w:rPr>
+          <w:color w:val="CF8E6D"/>
+        </w:rPr>
+        <w:t xml:space="preserve">package </w:t>
+      </w:r>
+      <w:r>
+        <w:rPr>
+          <w:color w:val="BCBEC4"/>
+        </w:rPr>
+        <w:t>Day21.Shapes;</w:t>
+      </w:r>
+      <w:r>
+        <w:rPr>
+          <w:color w:val="BCBEC4"/>
+        </w:rPr>
+        <w:br/>
+      </w:r>
+      <w:r>
+        <w:rPr>
+          <w:color w:val="BCBEC4"/>
+        </w:rPr>
+        <w:br/>
+      </w:r>
+      <w:r>
+        <w:rPr>
+          <w:color w:val="CF8E6D"/>
+        </w:rPr>
+        <w:t xml:space="preserve">public class </w:t>
+      </w:r>
+      <w:r>
+        <w:rPr>
+          <w:color w:val="BCBEC4"/>
+        </w:rPr>
+        <w:t>Shapes {</w:t>
+      </w:r>
+      <w:r>
+        <w:rPr>
+          <w:color w:val="BCBEC4"/>
+        </w:rPr>
+        <w:br/>
+        <w:t xml:space="preserve">    </w:t>
+      </w:r>
+      <w:r>
+        <w:rPr>
+          <w:color w:val="CF8E6D"/>
+        </w:rPr>
+        <w:t xml:space="preserve">public static void </w:t>
+      </w:r>
+      <w:r>
+        <w:rPr>
+          <w:color w:val="56A8F5"/>
+        </w:rPr>
+        <w:t>main</w:t>
+      </w:r>
+      <w:r>
+        <w:rPr>
+          <w:color w:val="BCBEC4"/>
+        </w:rPr>
+        <w:t xml:space="preserve">(String[] </w:t>
+      </w:r>
+      <w:proofErr w:type="spellStart"/>
+      <w:r>
+        <w:rPr>
+          <w:color w:val="BCBEC4"/>
+        </w:rPr>
+        <w:t>args</w:t>
+      </w:r>
+      <w:proofErr w:type="spellEnd"/>
+      <w:r>
+        <w:rPr>
+          <w:color w:val="BCBEC4"/>
+        </w:rPr>
+        <w:t>) {</w:t>
+      </w:r>
+      <w:r>
+        <w:rPr>
+          <w:color w:val="BCBEC4"/>
+        </w:rPr>
+        <w:br/>
+        <w:t xml:space="preserve">        Circle </w:t>
+      </w:r>
+      <w:proofErr w:type="spellStart"/>
+      <w:r>
+        <w:rPr>
+          <w:color w:val="BCBEC4"/>
+        </w:rPr>
+        <w:t>circle</w:t>
+      </w:r>
+      <w:proofErr w:type="spellEnd"/>
+      <w:r>
+        <w:rPr>
+          <w:color w:val="BCBEC4"/>
+        </w:rPr>
+        <w:t xml:space="preserve"> = </w:t>
+      </w:r>
+      <w:r>
+        <w:rPr>
+          <w:color w:val="CF8E6D"/>
+        </w:rPr>
+        <w:t xml:space="preserve">new </w:t>
+      </w:r>
+      <w:r>
+        <w:rPr>
+          <w:color w:val="BCBEC4"/>
+        </w:rPr>
+        <w:t>Circle(</w:t>
+      </w:r>
+      <w:r>
+        <w:rPr>
+          <w:color w:val="2AACB8"/>
+        </w:rPr>
+        <w:t>7</w:t>
+      </w:r>
+      <w:r>
+        <w:rPr>
+          <w:color w:val="BCBEC4"/>
+        </w:rPr>
+        <w:t>);</w:t>
+      </w:r>
+      <w:r>
+        <w:rPr>
+          <w:color w:val="BCBEC4"/>
+        </w:rPr>
+        <w:br/>
+        <w:t xml:space="preserve">        Sphere </w:t>
+      </w:r>
+      <w:proofErr w:type="spellStart"/>
+      <w:r>
+        <w:rPr>
+          <w:color w:val="BCBEC4"/>
+        </w:rPr>
+        <w:t>sphere</w:t>
+      </w:r>
+      <w:proofErr w:type="spellEnd"/>
+      <w:r>
+        <w:rPr>
+          <w:color w:val="BCBEC4"/>
+        </w:rPr>
+        <w:t xml:space="preserve"> = </w:t>
+      </w:r>
+      <w:r>
+        <w:rPr>
+          <w:color w:val="CF8E6D"/>
+        </w:rPr>
+        <w:t xml:space="preserve">new </w:t>
+      </w:r>
+      <w:r>
+        <w:rPr>
+          <w:color w:val="BCBEC4"/>
+        </w:rPr>
+        <w:t>Sphere(</w:t>
+      </w:r>
+      <w:r>
+        <w:rPr>
+          <w:color w:val="2AACB8"/>
+        </w:rPr>
+        <w:t>7</w:t>
+      </w:r>
+      <w:r>
+        <w:rPr>
+          <w:color w:val="BCBEC4"/>
+        </w:rPr>
+        <w:t>);</w:t>
+      </w:r>
+      <w:r>
+        <w:rPr>
+          <w:color w:val="BCBEC4"/>
+        </w:rPr>
+        <w:br/>
+        <w:t xml:space="preserve">        </w:t>
+      </w:r>
+      <w:proofErr w:type="spellStart"/>
+      <w:r>
+        <w:rPr>
+          <w:color w:val="BCBEC4"/>
+        </w:rPr>
+        <w:t>System.</w:t>
+      </w:r>
+      <w:r>
+        <w:rPr>
+          <w:i/>
+          <w:iCs/>
+          <w:color w:val="C77DBB"/>
+        </w:rPr>
+        <w:t>out</w:t>
+      </w:r>
+      <w:r>
+        <w:rPr>
+          <w:color w:val="BCBEC4"/>
+        </w:rPr>
+        <w:t>.println</w:t>
+      </w:r>
+      <w:proofErr w:type="spellEnd"/>
+      <w:r>
+        <w:rPr>
+          <w:color w:val="BCBEC4"/>
+        </w:rPr>
+        <w:t>(</w:t>
+      </w:r>
+      <w:r>
+        <w:rPr>
+          <w:color w:val="6AAB73"/>
+        </w:rPr>
+        <w:t>"Area of the given circle: "</w:t>
+      </w:r>
+      <w:r>
+        <w:rPr>
+          <w:color w:val="BCBEC4"/>
+        </w:rPr>
+        <w:t>+</w:t>
+      </w:r>
+      <w:proofErr w:type="spellStart"/>
+      <w:r>
+        <w:rPr>
+          <w:color w:val="BCBEC4"/>
+        </w:rPr>
+        <w:t>circle.calcArea</w:t>
+      </w:r>
+      <w:proofErr w:type="spellEnd"/>
+      <w:r>
+        <w:rPr>
+          <w:color w:val="BCBEC4"/>
+        </w:rPr>
+        <w:t>());</w:t>
+      </w:r>
+      <w:r>
+        <w:rPr>
+          <w:color w:val="BCBEC4"/>
+        </w:rPr>
+        <w:br/>
+        <w:t xml:space="preserve">        </w:t>
+      </w:r>
+      <w:proofErr w:type="spellStart"/>
+      <w:r>
+        <w:rPr>
+          <w:color w:val="BCBEC4"/>
+        </w:rPr>
+        <w:t>System.</w:t>
+      </w:r>
+      <w:r>
+        <w:rPr>
+          <w:i/>
+          <w:iCs/>
+          <w:color w:val="C77DBB"/>
+        </w:rPr>
+        <w:t>out</w:t>
+      </w:r>
+      <w:r>
+        <w:rPr>
+          <w:color w:val="BCBEC4"/>
+        </w:rPr>
+        <w:t>.println</w:t>
+      </w:r>
+      <w:proofErr w:type="spellEnd"/>
+      <w:r>
+        <w:rPr>
+          <w:color w:val="BCBEC4"/>
+        </w:rPr>
+        <w:t>(</w:t>
+      </w:r>
+      <w:r>
+        <w:rPr>
+          <w:color w:val="6AAB73"/>
+        </w:rPr>
+        <w:t>"Perimeter of the given circle: "</w:t>
+      </w:r>
+      <w:r>
+        <w:rPr>
+          <w:color w:val="BCBEC4"/>
+        </w:rPr>
+        <w:t>+</w:t>
+      </w:r>
+      <w:proofErr w:type="spellStart"/>
+      <w:r>
+        <w:rPr>
+          <w:color w:val="BCBEC4"/>
+        </w:rPr>
+        <w:t>circle.calcPeri</w:t>
+      </w:r>
+      <w:proofErr w:type="spellEnd"/>
+      <w:r>
+        <w:rPr>
+          <w:color w:val="BCBEC4"/>
+        </w:rPr>
+        <w:t>());</w:t>
+      </w:r>
+      <w:r>
+        <w:rPr>
+          <w:color w:val="BCBEC4"/>
+        </w:rPr>
+        <w:br/>
+        <w:t xml:space="preserve">        </w:t>
+      </w:r>
+      <w:proofErr w:type="spellStart"/>
+      <w:r>
+        <w:rPr>
+          <w:color w:val="BCBEC4"/>
+        </w:rPr>
+        <w:t>System.</w:t>
+      </w:r>
+      <w:r>
+        <w:rPr>
+          <w:i/>
+          <w:iCs/>
+          <w:color w:val="C77DBB"/>
+        </w:rPr>
+        <w:t>out</w:t>
+      </w:r>
+      <w:r>
+        <w:rPr>
+          <w:color w:val="BCBEC4"/>
+        </w:rPr>
+        <w:t>.println</w:t>
+      </w:r>
+      <w:proofErr w:type="spellEnd"/>
+      <w:r>
+        <w:rPr>
+          <w:color w:val="BCBEC4"/>
+        </w:rPr>
+        <w:t>(</w:t>
+      </w:r>
+      <w:r>
+        <w:rPr>
+          <w:color w:val="6AAB73"/>
+        </w:rPr>
+        <w:t>"Volume of the given sphere: "</w:t>
+      </w:r>
+      <w:r>
+        <w:rPr>
+          <w:color w:val="BCBEC4"/>
+        </w:rPr>
+        <w:t>+</w:t>
+      </w:r>
+      <w:proofErr w:type="spellStart"/>
+      <w:r>
+        <w:rPr>
+          <w:color w:val="BCBEC4"/>
+        </w:rPr>
+        <w:t>sphere.calcVolume</w:t>
+      </w:r>
+      <w:proofErr w:type="spellEnd"/>
+      <w:r>
+        <w:rPr>
+          <w:color w:val="BCBEC4"/>
+        </w:rPr>
+        <w:t>());</w:t>
+      </w:r>
+      <w:r>
+        <w:rPr>
+          <w:color w:val="BCBEC4"/>
+        </w:rPr>
+        <w:br/>
+        <w:t xml:space="preserve">        </w:t>
+      </w:r>
+      <w:proofErr w:type="spellStart"/>
+      <w:r>
+        <w:rPr>
+          <w:color w:val="BCBEC4"/>
+        </w:rPr>
+        <w:t>System.</w:t>
+      </w:r>
+      <w:r>
+        <w:rPr>
+          <w:i/>
+          <w:iCs/>
+          <w:color w:val="C77DBB"/>
+        </w:rPr>
+        <w:t>out</w:t>
+      </w:r>
+      <w:r>
+        <w:rPr>
+          <w:color w:val="BCBEC4"/>
+        </w:rPr>
+        <w:t>.println</w:t>
+      </w:r>
+      <w:proofErr w:type="spellEnd"/>
+      <w:r>
+        <w:rPr>
+          <w:color w:val="BCBEC4"/>
+        </w:rPr>
+        <w:t>(</w:t>
+      </w:r>
+      <w:r>
+        <w:rPr>
+          <w:color w:val="6AAB73"/>
+        </w:rPr>
+        <w:t>"Area of the given sphere: "</w:t>
+      </w:r>
+      <w:r>
+        <w:rPr>
+          <w:color w:val="BCBEC4"/>
+        </w:rPr>
+        <w:t>+</w:t>
+      </w:r>
+      <w:proofErr w:type="spellStart"/>
+      <w:r>
+        <w:rPr>
+          <w:color w:val="BCBEC4"/>
+        </w:rPr>
+        <w:t>sphere.calcArea</w:t>
+      </w:r>
+      <w:proofErr w:type="spellEnd"/>
+      <w:r>
+        <w:rPr>
+          <w:color w:val="BCBEC4"/>
+        </w:rPr>
+        <w:t>());</w:t>
+      </w:r>
+      <w:r>
+        <w:rPr>
+          <w:color w:val="BCBEC4"/>
+        </w:rPr>
+        <w:br/>
+        <w:t xml:space="preserve">        </w:t>
+      </w:r>
+      <w:proofErr w:type="spellStart"/>
+      <w:r>
+        <w:rPr>
+          <w:color w:val="BCBEC4"/>
+        </w:rPr>
+        <w:t>System.</w:t>
+      </w:r>
+      <w:r>
+        <w:rPr>
+          <w:i/>
+          <w:iCs/>
+          <w:color w:val="C77DBB"/>
+        </w:rPr>
+        <w:t>out</w:t>
+      </w:r>
+      <w:r>
+        <w:rPr>
+          <w:color w:val="BCBEC4"/>
+        </w:rPr>
+        <w:t>.println</w:t>
+      </w:r>
+      <w:proofErr w:type="spellEnd"/>
+      <w:r>
+        <w:rPr>
+          <w:color w:val="BCBEC4"/>
+        </w:rPr>
+        <w:t>(</w:t>
+      </w:r>
+      <w:r>
+        <w:rPr>
+          <w:color w:val="6AAB73"/>
+        </w:rPr>
+        <w:t>"Perimeter of the given sphere: "</w:t>
+      </w:r>
+      <w:r>
+        <w:rPr>
+          <w:color w:val="BCBEC4"/>
+        </w:rPr>
+        <w:t>+</w:t>
+      </w:r>
+      <w:proofErr w:type="spellStart"/>
+      <w:r>
+        <w:rPr>
+          <w:color w:val="BCBEC4"/>
+        </w:rPr>
+        <w:t>sphere.calcPeri</w:t>
+      </w:r>
+      <w:proofErr w:type="spellEnd"/>
+      <w:r>
+        <w:rPr>
+          <w:color w:val="BCBEC4"/>
+        </w:rPr>
+        <w:t>());</w:t>
+      </w:r>
+      <w:r>
+        <w:rPr>
+          <w:color w:val="BCBEC4"/>
+        </w:rPr>
+        <w:br/>
+        <w:t xml:space="preserve">        </w:t>
+      </w:r>
+      <w:proofErr w:type="spellStart"/>
+      <w:r>
+        <w:rPr>
+          <w:color w:val="BCBEC4"/>
+        </w:rPr>
+        <w:t>System.</w:t>
+      </w:r>
+      <w:r>
+        <w:rPr>
+          <w:i/>
+          <w:iCs/>
+          <w:color w:val="C77DBB"/>
+        </w:rPr>
+        <w:t>out</w:t>
+      </w:r>
+      <w:r>
+        <w:rPr>
+          <w:color w:val="BCBEC4"/>
+        </w:rPr>
+        <w:t>.println</w:t>
+      </w:r>
+      <w:proofErr w:type="spellEnd"/>
+      <w:r>
+        <w:rPr>
+          <w:color w:val="BCBEC4"/>
+        </w:rPr>
+        <w:t>();</w:t>
+      </w:r>
+      <w:r>
+        <w:rPr>
+          <w:color w:val="BCBEC4"/>
+        </w:rPr>
+        <w:br/>
+      </w:r>
+      <w:r>
+        <w:rPr>
+          <w:color w:val="BCBEC4"/>
+        </w:rPr>
+        <w:br/>
+        <w:t xml:space="preserve">    }</w:t>
+      </w:r>
+      <w:r>
+        <w:rPr>
+          <w:color w:val="BCBEC4"/>
+        </w:rPr>
+        <w:br/>
+        <w:t>}</w:t>
+      </w:r>
+    </w:p>
+    <w:p>
+      <w:pPr>
+        <w:pStyle w:val="HTMLPreformatted"/>
+        <w:shd w:val="clear" w:color="auto" w:fill="1E1F22"/>
+        <w:rPr>
+          <w:color w:val="BCBEC4"/>
+        </w:rPr>
+      </w:pPr>
+    </w:p>
+    <w:p/>
+    <w:p>
+      <w:r>
+        <w:rPr>
+          <w:noProof/>
+        </w:rPr>
+        <w:drawing>
+          <wp:inline distT="0" distB="0" distL="0" distR="0" wp14:anchorId="58A4B1F1" wp14:editId="3BB6656D">
+            <wp:extent cx="5943600" cy="3120390"/>
+            <wp:effectExtent l="0" t="0" r="0" b="3810"/>
+            <wp:docPr id="2" name="Picture 2"/>
+            <wp:cNvGraphicFramePr>
+              <a:graphicFrameLocks xmlns:a="http://schemas.openxmlformats.org/drawingml/2006/main" noChangeAspect="1"/>
+            </wp:cNvGraphicFramePr>
+            <a:graphic xmlns:a="http://schemas.openxmlformats.org/drawingml/2006/main">
+              <a:graphicData uri="http://schemas.openxmlformats.org/drawingml/2006/picture">
+                <pic:pic xmlns:pic="http://schemas.openxmlformats.org/drawingml/2006/picture">
+                  <pic:nvPicPr>
+                    <pic:cNvPr id="1" name=""/>
+                    <pic:cNvPicPr/>
+                  </pic:nvPicPr>
+                  <pic:blipFill>
+                    <a:blip r:embed="rId5"/>
+                    <a:stretch>
+                      <a:fillRect/>
+                    </a:stretch>
+                  </pic:blipFill>
+                  <pic:spPr>
+                    <a:xfrm>
+                      <a:off x="0" y="0"/>
+                      <a:ext cx="5943600" cy="3120390"/>
+                    </a:xfrm>
+                    <a:prstGeom prst="rect">
+                      <a:avLst/>
+                    </a:prstGeom>
+                  </pic:spPr>
+                </pic:pic>
+              </a:graphicData>
+            </a:graphic>
+          </wp:inline>
+        </w:drawing>
+      </w:r>
+    </w:p>
     <w:p/>
     <w:p/>
     <w:p/>

</xml_diff>